<commit_message>
Added cursor x y tracking to gun.js
</commit_message>
<xml_diff>
--- a/Documents/Development Journal.docx
+++ b/Documents/Development Journal.docx
@@ -28,6 +28,8 @@
     <w:p>
       <w:pPr>
         <w:rPr>
+          <w:b/>
+          <w:bCs/>
           <w:sz w:val="36"/>
           <w:szCs w:val="36"/>
           <w:lang w:val="en-US"/>
@@ -37,6 +39,8 @@
     <w:p>
       <w:pPr>
         <w:rPr>
+          <w:b/>
+          <w:bCs/>
           <w:sz w:val="36"/>
           <w:szCs w:val="36"/>
           <w:u w:val="single"/>
@@ -45,6 +49,8 @@
       </w:pPr>
       <w:r>
         <w:rPr>
+          <w:b/>
+          <w:bCs/>
           <w:sz w:val="36"/>
           <w:szCs w:val="36"/>
           <w:u w:val="single"/>
@@ -173,6 +179,7 @@
       </w:r>
       <w:r>
         <w:rPr>
+          <w:noProof/>
           <w:sz w:val="30"/>
           <w:szCs w:val="30"/>
           <w:lang w:val="en-US"/>
@@ -251,6 +258,7 @@
       </w:pPr>
       <w:r>
         <w:rPr>
+          <w:noProof/>
           <w:sz w:val="30"/>
           <w:szCs w:val="30"/>
           <w:lang w:val="en-US"/>
@@ -295,11 +303,130 @@
     <w:p>
       <w:pPr>
         <w:rPr>
-          <w:sz w:val="30"/>
-          <w:szCs w:val="30"/>
-          <w:lang w:val="en-US"/>
-        </w:rPr>
-      </w:pPr>
+          <w:b/>
+          <w:bCs/>
+          <w:sz w:val="36"/>
+          <w:szCs w:val="36"/>
+          <w:u w:val="single"/>
+          <w:lang w:val="en-US"/>
+        </w:rPr>
+      </w:pPr>
+    </w:p>
+    <w:p>
+      <w:pPr>
+        <w:rPr>
+          <w:b/>
+          <w:bCs/>
+          <w:sz w:val="36"/>
+          <w:szCs w:val="36"/>
+          <w:u w:val="single"/>
+          <w:lang w:val="en-US"/>
+        </w:rPr>
+      </w:pPr>
+    </w:p>
+    <w:p>
+      <w:pPr>
+        <w:rPr>
+          <w:b/>
+          <w:bCs/>
+          <w:sz w:val="36"/>
+          <w:szCs w:val="36"/>
+          <w:u w:val="single"/>
+          <w:lang w:val="en-US"/>
+        </w:rPr>
+      </w:pPr>
+    </w:p>
+    <w:p>
+      <w:pPr>
+        <w:rPr>
+          <w:b/>
+          <w:bCs/>
+          <w:sz w:val="36"/>
+          <w:szCs w:val="36"/>
+          <w:u w:val="single"/>
+          <w:lang w:val="en-US"/>
+        </w:rPr>
+      </w:pPr>
+      <w:r>
+        <w:rPr>
+          <w:b/>
+          <w:bCs/>
+          <w:sz w:val="36"/>
+          <w:szCs w:val="36"/>
+          <w:u w:val="single"/>
+          <w:lang w:val="en-US"/>
+        </w:rPr>
+        <w:lastRenderedPageBreak/>
+        <w:t>Step 2: Gun</w:t>
+      </w:r>
+    </w:p>
+    <w:p>
+      <w:pPr>
+        <w:rPr>
+          <w:sz w:val="30"/>
+          <w:szCs w:val="30"/>
+          <w:lang w:val="en-US"/>
+        </w:rPr>
+      </w:pPr>
+      <w:r>
+        <w:rPr>
+          <w:sz w:val="30"/>
+          <w:szCs w:val="30"/>
+          <w:lang w:val="en-US"/>
+        </w:rPr>
+        <w:t>Created mouse tracking</w:t>
+      </w:r>
+    </w:p>
+    <w:p>
+      <w:pPr>
+        <w:rPr>
+          <w:sz w:val="30"/>
+          <w:szCs w:val="30"/>
+          <w:lang w:val="en-US"/>
+        </w:rPr>
+      </w:pPr>
+      <w:r>
+        <w:rPr>
+          <w:sz w:val="30"/>
+          <w:szCs w:val="30"/>
+          <w:lang w:val="en-US"/>
+        </w:rPr>
+        <w:drawing>
+          <wp:inline distT="0" distB="0" distL="0" distR="0" wp14:anchorId="34841AE7" wp14:editId="59533175">
+            <wp:extent cx="5731510" cy="3223895"/>
+            <wp:effectExtent l="0" t="0" r="2540" b="0"/>
+            <wp:docPr id="4" name="Picture 4"/>
+            <wp:cNvGraphicFramePr>
+              <a:graphicFrameLocks xmlns:a="http://schemas.openxmlformats.org/drawingml/2006/main" noChangeAspect="1"/>
+            </wp:cNvGraphicFramePr>
+            <a:graphic xmlns:a="http://schemas.openxmlformats.org/drawingml/2006/main">
+              <a:graphicData uri="http://schemas.openxmlformats.org/drawingml/2006/picture">
+                <pic:pic xmlns:pic="http://schemas.openxmlformats.org/drawingml/2006/picture">
+                  <pic:nvPicPr>
+                    <pic:cNvPr id="1" name=""/>
+                    <pic:cNvPicPr/>
+                  </pic:nvPicPr>
+                  <pic:blipFill>
+                    <a:blip r:embed="rId8"/>
+                    <a:stretch>
+                      <a:fillRect/>
+                    </a:stretch>
+                  </pic:blipFill>
+                  <pic:spPr>
+                    <a:xfrm>
+                      <a:off x="0" y="0"/>
+                      <a:ext cx="5731510" cy="3223895"/>
+                    </a:xfrm>
+                    <a:prstGeom prst="rect">
+                      <a:avLst/>
+                    </a:prstGeom>
+                  </pic:spPr>
+                </pic:pic>
+              </a:graphicData>
+            </a:graphic>
+          </wp:inline>
+        </w:drawing>
+      </w:r>
     </w:p>
     <w:sectPr>
       <w:pgSz w:w="11906" w:h="16838"/>

</xml_diff>